<commit_message>
Advance the implementation of termdef/termref.
</commit_message>
<xml_diff>
--- a/xsd/doc/W3C_Internal_links.docx
+++ b/xsd/doc/W3C_Internal_links.docx
@@ -307,7 +307,13 @@
         <w:rPr>
           <w:lang w:val="en-US"/>
         </w:rPr>
-        <w:t xml:space="preserve">In every case, the links are established by matching the </w:t>
+        <w:t>T</w:t>
+      </w:r>
+      <w:r>
+        <w:rPr>
+          <w:lang w:val="en-US"/>
+        </w:rPr>
+        <w:t xml:space="preserve">he links are established by matching the </w:t>
       </w:r>
       <w:r>
         <w:rPr>
@@ -321,7 +327,27 @@
         <w:rPr>
           <w:lang w:val="en-US"/>
         </w:rPr>
-        <w:t xml:space="preserve"> attribute on the reference element to the </w:t>
+        <w:t xml:space="preserve"> </w:t>
+      </w:r>
+      <w:r>
+        <w:rPr>
+          <w:lang w:val="en-US"/>
+        </w:rPr>
+        <w:t>or</w:t>
+      </w:r>
+      <w:r>
+        <w:rPr>
+          <w:b/>
+          <w:bCs/>
+          <w:lang w:val="en-US"/>
+        </w:rPr>
+        <w:t xml:space="preserve"> def </w:t>
+      </w:r>
+      <w:r>
+        <w:rPr>
+          <w:lang w:val="en-US"/>
+        </w:rPr>
+        <w:t xml:space="preserve">attribute on the reference element to the </w:t>
       </w:r>
       <w:r>
         <w:rPr>
@@ -366,6 +392,12 @@
       </w:r>
       <w:r>
         <w:rPr>
+          <w:lang w:val="en-US"/>
+        </w:rPr>
+        <w:t>(</w:t>
+      </w:r>
+      <w:r>
+        <w:rPr>
           <w:b/>
           <w:bCs/>
           <w:lang w:val="en-US"/>
@@ -378,19 +410,43 @@
         </w:rPr>
         <w:t xml:space="preserve"> </w:t>
       </w:r>
-      <w:proofErr w:type="spellStart"/>
       <w:r>
         <w:rPr>
           <w:lang w:val="en-US"/>
         </w:rPr>
-        <w:t>attirbutes</w:t>
+        <w:t xml:space="preserve">or </w:t>
       </w:r>
-      <w:proofErr w:type="spellEnd"/>
+      <w:r>
+        <w:rPr>
+          <w:b/>
+          <w:bCs/>
+          <w:lang w:val="en-US"/>
+        </w:rPr>
+        <w:t>def</w:t>
+      </w:r>
       <w:r>
         <w:rPr>
           <w:lang w:val="en-US"/>
         </w:rPr>
-        <w:t xml:space="preserve"> as the </w:t>
+        <w:t xml:space="preserve">) </w:t>
+      </w:r>
+      <w:r>
+        <w:rPr>
+          <w:lang w:val="en-US"/>
+        </w:rPr>
+        <w:t>att</w:t>
+      </w:r>
+      <w:r>
+        <w:rPr>
+          <w:lang w:val="en-US"/>
+        </w:rPr>
+        <w:t>ri</w:t>
+      </w:r>
+      <w:r>
+        <w:rPr>
+          <w:lang w:val="en-US"/>
+        </w:rPr>
+        <w:t xml:space="preserve">butes as the </w:t>
       </w:r>
       <w:r>
         <w:rPr>
@@ -415,17 +471,17 @@
         <w:tblLook w:val="04A0" w:firstRow="1" w:lastRow="0" w:firstColumn="1" w:lastColumn="0" w:noHBand="0" w:noVBand="1"/>
       </w:tblPr>
       <w:tblGrid>
-        <w:gridCol w:w="1205"/>
-        <w:gridCol w:w="1475"/>
-        <w:gridCol w:w="1669"/>
-        <w:gridCol w:w="1321"/>
-        <w:gridCol w:w="3788"/>
+        <w:gridCol w:w="1200"/>
+        <w:gridCol w:w="1620"/>
+        <w:gridCol w:w="1617"/>
+        <w:gridCol w:w="1309"/>
+        <w:gridCol w:w="3712"/>
         <w:gridCol w:w="606"/>
       </w:tblGrid>
       <w:tr>
         <w:tc>
           <w:tcPr>
-            <w:tcW w:w="1205" w:type="dxa"/>
+            <w:tcW w:w="1200" w:type="dxa"/>
           </w:tcPr>
           <w:p>
             <w:pPr>
@@ -454,7 +510,7 @@
         </w:tc>
         <w:tc>
           <w:tcPr>
-            <w:tcW w:w="1475" w:type="dxa"/>
+            <w:tcW w:w="1620" w:type="dxa"/>
           </w:tcPr>
           <w:p>
             <w:pPr>
@@ -494,7 +550,7 @@
         </w:tc>
         <w:tc>
           <w:tcPr>
-            <w:tcW w:w="1669" w:type="dxa"/>
+            <w:tcW w:w="1617" w:type="dxa"/>
           </w:tcPr>
           <w:p>
             <w:pPr>
@@ -523,7 +579,7 @@
         </w:tc>
         <w:tc>
           <w:tcPr>
-            <w:tcW w:w="1321" w:type="dxa"/>
+            <w:tcW w:w="1309" w:type="dxa"/>
           </w:tcPr>
           <w:p>
             <w:pPr>
@@ -552,7 +608,7 @@
         </w:tc>
         <w:tc>
           <w:tcPr>
-            <w:tcW w:w="3788" w:type="dxa"/>
+            <w:tcW w:w="3712" w:type="dxa"/>
           </w:tcPr>
           <w:p>
             <w:pPr>
@@ -626,7 +682,7 @@
       <w:tr>
         <w:tc>
           <w:tcPr>
-            <w:tcW w:w="1205" w:type="dxa"/>
+            <w:tcW w:w="1200" w:type="dxa"/>
           </w:tcPr>
           <w:p>
             <w:pPr>
@@ -660,7 +716,7 @@
         </w:tc>
         <w:tc>
           <w:tcPr>
-            <w:tcW w:w="1475" w:type="dxa"/>
+            <w:tcW w:w="1620" w:type="dxa"/>
           </w:tcPr>
           <w:p>
             <w:pPr>
@@ -693,7 +749,7 @@
         </w:tc>
         <w:tc>
           <w:tcPr>
-            <w:tcW w:w="1669" w:type="dxa"/>
+            <w:tcW w:w="1617" w:type="dxa"/>
           </w:tcPr>
           <w:p>
             <w:pPr>
@@ -725,7 +781,7 @@
         </w:tc>
         <w:tc>
           <w:tcPr>
-            <w:tcW w:w="1321" w:type="dxa"/>
+            <w:tcW w:w="1309" w:type="dxa"/>
           </w:tcPr>
           <w:p>
             <w:pPr>
@@ -758,7 +814,7 @@
         </w:tc>
         <w:tc>
           <w:tcPr>
-            <w:tcW w:w="3788" w:type="dxa"/>
+            <w:tcW w:w="3712" w:type="dxa"/>
           </w:tcPr>
           <w:p>
             <w:pPr>
@@ -854,7 +910,7 @@
       <w:tr>
         <w:tc>
           <w:tcPr>
-            <w:tcW w:w="1205" w:type="dxa"/>
+            <w:tcW w:w="1200" w:type="dxa"/>
           </w:tcPr>
           <w:p>
             <w:pPr>
@@ -867,7 +923,7 @@
         </w:tc>
         <w:tc>
           <w:tcPr>
-            <w:tcW w:w="1475" w:type="dxa"/>
+            <w:tcW w:w="1620" w:type="dxa"/>
           </w:tcPr>
           <w:p>
             <w:pPr>
@@ -880,7 +936,7 @@
         </w:tc>
         <w:tc>
           <w:tcPr>
-            <w:tcW w:w="1669" w:type="dxa"/>
+            <w:tcW w:w="1617" w:type="dxa"/>
           </w:tcPr>
           <w:p>
             <w:pPr>
@@ -906,19 +962,13 @@
               <w:rPr>
                 <w:lang w:val="en-US"/>
               </w:rPr>
-              <w:t xml:space="preserve">&gt; </w:t>
-            </w:r>
-            <w:r>
-              <w:rPr>
-                <w:lang w:val="en-US"/>
-              </w:rPr>
-              <w:t>element</w:t>
+              <w:t>&gt; element</w:t>
             </w:r>
           </w:p>
         </w:tc>
         <w:tc>
           <w:tcPr>
-            <w:tcW w:w="1321" w:type="dxa"/>
+            <w:tcW w:w="1309" w:type="dxa"/>
           </w:tcPr>
           <w:p>
             <w:pPr>
@@ -951,7 +1001,7 @@
         </w:tc>
         <w:tc>
           <w:tcPr>
-            <w:tcW w:w="3788" w:type="dxa"/>
+            <w:tcW w:w="3712" w:type="dxa"/>
           </w:tcPr>
           <w:p>
             <w:pPr>
@@ -978,6 +1028,217 @@
                 <w:lang w:val="en-US"/>
               </w:rPr>
               <w:t xml:space="preserve"> in the XML text.</w:t>
+            </w:r>
+          </w:p>
+        </w:tc>
+        <w:tc>
+          <w:tcPr>
+            <w:tcW w:w="606" w:type="dxa"/>
+          </w:tcPr>
+          <w:p>
+            <w:pPr>
+              <w:spacing w:before="40" w:after="0"/>
+              <w:jc w:val="center"/>
+              <w:rPr>
+                <w:lang w:val="en-US"/>
+              </w:rPr>
+            </w:pPr>
+            <w:r>
+              <w:rPr>
+                <w:lang w:val="en-US"/>
+              </w:rPr>
+              <w:t>No</w:t>
+            </w:r>
+          </w:p>
+          <w:p>
+            <w:pPr>
+              <w:spacing w:before="40" w:after="0"/>
+              <w:jc w:val="center"/>
+              <w:rPr>
+                <w:b/>
+                <w:bCs/>
+                <w:lang w:val="en-US"/>
+              </w:rPr>
+            </w:pPr>
+            <w:r>
+              <w:rPr>
+                <w:b/>
+                <w:bCs/>
+                <w:color w:val="C00000"/>
+                <w:lang w:val="en-US"/>
+              </w:rPr>
+              <w:t>(*)</w:t>
+            </w:r>
+          </w:p>
+        </w:tc>
+      </w:tr>
+      <w:tr>
+        <w:tc>
+          <w:tcPr>
+            <w:tcW w:w="1200" w:type="dxa"/>
+          </w:tcPr>
+          <w:p>
+            <w:pPr>
+              <w:spacing w:before="40" w:after="40"/>
+              <w:rPr>
+                <w:lang w:val="en-US"/>
+              </w:rPr>
+            </w:pPr>
+          </w:p>
+        </w:tc>
+        <w:tc>
+          <w:tcPr>
+            <w:tcW w:w="1620" w:type="dxa"/>
+          </w:tcPr>
+          <w:p>
+            <w:pPr>
+              <w:spacing w:before="40" w:after="40"/>
+              <w:rPr>
+                <w:lang w:val="en-US"/>
+              </w:rPr>
+            </w:pPr>
+          </w:p>
+        </w:tc>
+        <w:tc>
+          <w:tcPr>
+            <w:tcW w:w="1617" w:type="dxa"/>
+          </w:tcPr>
+          <w:p>
+            <w:pPr>
+              <w:spacing w:before="40" w:after="40"/>
+              <w:rPr>
+                <w:lang w:val="en-US"/>
+              </w:rPr>
+            </w:pPr>
+            <w:r>
+              <w:rPr>
+                <w:lang w:val="en-US"/>
+              </w:rPr>
+              <w:t>&lt;</w:t>
+            </w:r>
+            <w:proofErr w:type="spellStart"/>
+            <w:r>
+              <w:rPr>
+                <w:color w:val="0070C0"/>
+                <w:lang w:val="en-US"/>
+              </w:rPr>
+              <w:t>schemaComp</w:t>
+            </w:r>
+            <w:proofErr w:type="spellEnd"/>
+            <w:r>
+              <w:rPr>
+                <w:lang w:val="en-US"/>
+              </w:rPr>
+              <w:t>&gt;</w:t>
+            </w:r>
+          </w:p>
+        </w:tc>
+        <w:tc>
+          <w:tcPr>
+            <w:tcW w:w="1309" w:type="dxa"/>
+          </w:tcPr>
+          <w:p>
+            <w:pPr>
+              <w:spacing w:before="40" w:after="40"/>
+              <w:rPr>
+                <w:lang w:val="en-US"/>
+              </w:rPr>
+            </w:pPr>
+            <w:r>
+              <w:rPr>
+                <w:lang w:val="en-US"/>
+              </w:rPr>
+              <w:t>"</w:t>
+            </w:r>
+            <w:r>
+              <w:rPr>
+                <w:b/>
+                <w:bCs/>
+                <w:lang w:val="en-US"/>
+              </w:rPr>
+              <w:t>id</w:t>
+            </w:r>
+            <w:r>
+              <w:rPr>
+                <w:lang w:val="en-US"/>
+              </w:rPr>
+              <w:t>" attribute</w:t>
+            </w:r>
+          </w:p>
+        </w:tc>
+        <w:tc>
+          <w:tcPr>
+            <w:tcW w:w="3712" w:type="dxa"/>
+          </w:tcPr>
+          <w:p>
+            <w:pPr>
+              <w:spacing w:before="40" w:after="40"/>
+              <w:rPr>
+                <w:lang w:val="en-US"/>
+              </w:rPr>
+            </w:pPr>
+            <w:r>
+              <w:rPr>
+                <w:lang w:val="en-US"/>
+              </w:rPr>
+              <w:t>The &lt;</w:t>
+            </w:r>
+            <w:proofErr w:type="spellStart"/>
+            <w:r>
+              <w:rPr>
+                <w:color w:val="0070C0"/>
+                <w:lang w:val="en-US"/>
+              </w:rPr>
+              <w:t>schemaComp</w:t>
+            </w:r>
+            <w:proofErr w:type="spellEnd"/>
+            <w:r>
+              <w:rPr>
+                <w:lang w:val="en-US"/>
+              </w:rPr>
+              <w:t>&gt; element has a &lt;</w:t>
+            </w:r>
+            <w:r>
+              <w:rPr>
+                <w:color w:val="0070C0"/>
+                <w:lang w:val="en-US"/>
+              </w:rPr>
+              <w:t>head</w:t>
+            </w:r>
+            <w:r>
+              <w:rPr>
+                <w:lang w:val="en-US"/>
+              </w:rPr>
+              <w:t xml:space="preserve">&gt; child element, whose text content is used as the table heading/title; that same text, </w:t>
+            </w:r>
+            <w:r>
+              <w:rPr>
+                <w:color w:val="7030A0"/>
+                <w:lang w:val="en-US"/>
+              </w:rPr>
+              <w:t>concatenated with the section number</w:t>
+            </w:r>
+            <w:r>
+              <w:rPr>
+                <w:lang w:val="en-US"/>
+              </w:rPr>
+              <w:t xml:space="preserve">, is used as the </w:t>
+            </w:r>
+            <w:r>
+              <w:rPr>
+                <w:b/>
+                <w:bCs/>
+                <w:i/>
+                <w:iCs/>
+                <w:lang w:val="en-US"/>
+              </w:rPr>
+              <w:t>link text</w:t>
+            </w:r>
+            <w:r>
+              <w:rPr>
+                <w:lang w:val="en-US"/>
+              </w:rPr>
+              <w:t>.</w:t>
             </w:r>
           </w:p>
         </w:tc>
@@ -993,13 +1254,19 @@
                 <w:lang w:val="en-US"/>
               </w:rPr>
             </w:pPr>
+            <w:r>
+              <w:rPr>
+                <w:lang w:val="en-US"/>
+              </w:rPr>
+              <w:t>Yes</w:t>
+            </w:r>
           </w:p>
         </w:tc>
       </w:tr>
       <w:tr>
         <w:tc>
           <w:tcPr>
-            <w:tcW w:w="1205" w:type="dxa"/>
+            <w:tcW w:w="1200" w:type="dxa"/>
           </w:tcPr>
           <w:p>
             <w:pPr>
@@ -1012,7 +1279,7 @@
         </w:tc>
         <w:tc>
           <w:tcPr>
-            <w:tcW w:w="1475" w:type="dxa"/>
+            <w:tcW w:w="1620" w:type="dxa"/>
           </w:tcPr>
           <w:p>
             <w:pPr>
@@ -1025,7 +1292,7 @@
         </w:tc>
         <w:tc>
           <w:tcPr>
-            <w:tcW w:w="1669" w:type="dxa"/>
+            <w:tcW w:w="1617" w:type="dxa"/>
           </w:tcPr>
           <w:p>
             <w:pPr>
@@ -1046,7 +1313,7 @@
                 <w:color w:val="0070C0"/>
                 <w:lang w:val="en-US"/>
               </w:rPr>
-              <w:t>schemaComp</w:t>
+              <w:t>constraintnote</w:t>
             </w:r>
             <w:proofErr w:type="spellEnd"/>
             <w:r>
@@ -1059,7 +1326,7 @@
         </w:tc>
         <w:tc>
           <w:tcPr>
-            <w:tcW w:w="1321" w:type="dxa"/>
+            <w:tcW w:w="1309" w:type="dxa"/>
           </w:tcPr>
           <w:p>
             <w:pPr>
@@ -1092,7 +1359,7 @@
         </w:tc>
         <w:tc>
           <w:tcPr>
-            <w:tcW w:w="3788" w:type="dxa"/>
+            <w:tcW w:w="3712" w:type="dxa"/>
           </w:tcPr>
           <w:p>
             <w:pPr>
@@ -1113,7 +1380,7 @@
                 <w:color w:val="0070C0"/>
                 <w:lang w:val="en-US"/>
               </w:rPr>
-              <w:t>schemaComp</w:t>
+              <w:t>constraintnote</w:t>
             </w:r>
             <w:proofErr w:type="spellEnd"/>
             <w:r>
@@ -1133,25 +1400,7 @@
               <w:rPr>
                 <w:lang w:val="en-US"/>
               </w:rPr>
-              <w:t xml:space="preserve">&gt; child element, whose text content is used as the </w:t>
-            </w:r>
-            <w:r>
-              <w:rPr>
-                <w:lang w:val="en-US"/>
-              </w:rPr>
-              <w:t>table heading/title</w:t>
-            </w:r>
-            <w:r>
-              <w:rPr>
-                <w:lang w:val="en-US"/>
-              </w:rPr>
-              <w:t>; that same text</w:t>
-            </w:r>
-            <w:r>
-              <w:rPr>
-                <w:lang w:val="en-US"/>
-              </w:rPr>
-              <w:t xml:space="preserve">, </w:t>
+              <w:t xml:space="preserve">&gt; child element, whose text content is used as the table heading/title; that same text, </w:t>
             </w:r>
             <w:r>
               <w:rPr>
@@ -1164,13 +1413,7 @@
               <w:rPr>
                 <w:lang w:val="en-US"/>
               </w:rPr>
-              <w:t>,</w:t>
-            </w:r>
-            <w:r>
-              <w:rPr>
-                <w:lang w:val="en-US"/>
-              </w:rPr>
-              <w:t xml:space="preserve"> is used as the </w:t>
+              <w:t xml:space="preserve">, is used as the </w:t>
             </w:r>
             <w:r>
               <w:rPr>
@@ -1214,7 +1457,7 @@
       <w:tr>
         <w:tc>
           <w:tcPr>
-            <w:tcW w:w="1205" w:type="dxa"/>
+            <w:tcW w:w="1200" w:type="dxa"/>
           </w:tcPr>
           <w:p>
             <w:pPr>
@@ -1227,7 +1470,7 @@
         </w:tc>
         <w:tc>
           <w:tcPr>
-            <w:tcW w:w="1475" w:type="dxa"/>
+            <w:tcW w:w="1620" w:type="dxa"/>
           </w:tcPr>
           <w:p>
             <w:pPr>
@@ -1240,7 +1483,7 @@
         </w:tc>
         <w:tc>
           <w:tcPr>
-            <w:tcW w:w="1669" w:type="dxa"/>
+            <w:tcW w:w="1617" w:type="dxa"/>
           </w:tcPr>
           <w:p>
             <w:pPr>
@@ -1255,15 +1498,13 @@
               </w:rPr>
               <w:t>&lt;</w:t>
             </w:r>
-            <w:proofErr w:type="spellStart"/>
             <w:r>
               <w:rPr>
                 <w:color w:val="0070C0"/>
                 <w:lang w:val="en-US"/>
               </w:rPr>
-              <w:t>constraintnote</w:t>
-            </w:r>
-            <w:proofErr w:type="spellEnd"/>
+              <w:t>note</w:t>
+            </w:r>
             <w:r>
               <w:rPr>
                 <w:lang w:val="en-US"/>
@@ -1274,7 +1515,7 @@
         </w:tc>
         <w:tc>
           <w:tcPr>
-            <w:tcW w:w="1321" w:type="dxa"/>
+            <w:tcW w:w="1309" w:type="dxa"/>
           </w:tcPr>
           <w:p>
             <w:pPr>
@@ -1307,77 +1548,309 @@
         </w:tc>
         <w:tc>
           <w:tcPr>
-            <w:tcW w:w="3788" w:type="dxa"/>
+            <w:tcW w:w="3712" w:type="dxa"/>
           </w:tcPr>
           <w:p>
             <w:pPr>
               <w:spacing w:before="40" w:after="40"/>
               <w:rPr>
-                <w:lang w:val="en-US"/>
-              </w:rPr>
-            </w:pPr>
-            <w:r>
-              <w:rPr>
-                <w:lang w:val="en-US"/>
-              </w:rPr>
-              <w:t>The &lt;</w:t>
-            </w:r>
-            <w:proofErr w:type="spellStart"/>
-            <w:r>
-              <w:rPr>
-                <w:color w:val="0070C0"/>
-                <w:lang w:val="en-US"/>
-              </w:rPr>
-              <w:t>constraintnote</w:t>
-            </w:r>
-            <w:proofErr w:type="spellEnd"/>
-            <w:r>
-              <w:rPr>
-                <w:lang w:val="en-US"/>
-              </w:rPr>
-              <w:t>&gt; element has a &lt;</w:t>
-            </w:r>
-            <w:r>
-              <w:rPr>
-                <w:color w:val="0070C0"/>
-                <w:lang w:val="en-US"/>
-              </w:rPr>
-              <w:t>head</w:t>
-            </w:r>
-            <w:r>
-              <w:rPr>
-                <w:lang w:val="en-US"/>
-              </w:rPr>
-              <w:t xml:space="preserve">&gt; child element, whose text content is used as the table heading/title; that same text, </w:t>
-            </w:r>
-            <w:r>
-              <w:rPr>
-                <w:color w:val="7030A0"/>
-                <w:lang w:val="en-US"/>
-              </w:rPr>
-              <w:t>concatenated with the section number</w:t>
-            </w:r>
-            <w:r>
-              <w:rPr>
-                <w:lang w:val="en-US"/>
-              </w:rPr>
-              <w:t xml:space="preserve">, is used as the </w:t>
-            </w:r>
-            <w:r>
-              <w:rPr>
                 <w:b/>
                 <w:bCs/>
+                <w:lang w:val="en-US"/>
+              </w:rPr>
+            </w:pPr>
+            <w:r>
+              <w:rPr>
+                <w:lang w:val="en-US"/>
+              </w:rPr>
+              <w:t xml:space="preserve">The target paragraph's section number (e.g., §3.4.6). This is </w:t>
+            </w:r>
+            <w:r>
+              <w:rPr>
+                <w:u w:val="single"/>
+                <w:lang w:val="en-US"/>
+              </w:rPr>
+              <w:t>not</w:t>
+            </w:r>
+            <w:r>
+              <w:rPr>
+                <w:lang w:val="en-US"/>
+              </w:rPr>
+              <w:t xml:space="preserve"> in the XML text.</w:t>
+            </w:r>
+          </w:p>
+        </w:tc>
+        <w:tc>
+          <w:tcPr>
+            <w:tcW w:w="606" w:type="dxa"/>
+          </w:tcPr>
+          <w:p>
+            <w:pPr>
+              <w:spacing w:before="40" w:after="0"/>
+              <w:jc w:val="center"/>
+              <w:rPr>
+                <w:lang w:val="en-US"/>
+              </w:rPr>
+            </w:pPr>
+            <w:r>
+              <w:rPr>
+                <w:lang w:val="en-US"/>
+              </w:rPr>
+              <w:t>No</w:t>
+            </w:r>
+          </w:p>
+          <w:p>
+            <w:pPr>
+              <w:spacing w:before="40" w:after="40"/>
+              <w:jc w:val="center"/>
+              <w:rPr>
+                <w:lang w:val="en-US"/>
+              </w:rPr>
+            </w:pPr>
+            <w:r>
+              <w:rPr>
+                <w:b/>
+                <w:bCs/>
+                <w:color w:val="C00000"/>
+                <w:lang w:val="en-US"/>
+              </w:rPr>
+              <w:t>(*)</w:t>
+            </w:r>
+          </w:p>
+        </w:tc>
+      </w:tr>
+      <w:tr>
+        <w:tc>
+          <w:tcPr>
+            <w:tcW w:w="1200" w:type="dxa"/>
+          </w:tcPr>
+          <w:p>
+            <w:pPr>
+              <w:spacing w:before="40" w:after="40"/>
+              <w:rPr>
+                <w:lang w:val="en-US"/>
+              </w:rPr>
+            </w:pPr>
+            <w:r>
+              <w:rPr>
+                <w:lang w:val="en-US"/>
+              </w:rPr>
+              <w:t>&lt;</w:t>
+            </w:r>
+            <w:r>
+              <w:rPr>
+                <w:color w:val="0070C0"/>
+                <w:lang w:val="en-US"/>
+              </w:rPr>
+              <w:t>bibref</w:t>
+            </w:r>
+            <w:r>
+              <w:rPr>
+                <w:lang w:val="en-US"/>
+              </w:rPr>
+              <w:t>&gt;</w:t>
+            </w:r>
+          </w:p>
+        </w:tc>
+        <w:tc>
+          <w:tcPr>
+            <w:tcW w:w="1620" w:type="dxa"/>
+          </w:tcPr>
+          <w:p>
+            <w:pPr>
+              <w:spacing w:before="40" w:after="40"/>
+              <w:rPr>
+                <w:lang w:val="en-US"/>
+              </w:rPr>
+            </w:pPr>
+            <w:r>
+              <w:rPr>
+                <w:lang w:val="en-US"/>
+              </w:rPr>
+              <w:t>"</w:t>
+            </w:r>
+            <w:r>
+              <w:rPr>
+                <w:b/>
+                <w:bCs/>
+                <w:lang w:val="en-US"/>
+              </w:rPr>
+              <w:t>ref</w:t>
+            </w:r>
+            <w:r>
+              <w:rPr>
+                <w:lang w:val="en-US"/>
+              </w:rPr>
+              <w:t>" attribute</w:t>
+            </w:r>
+          </w:p>
+        </w:tc>
+        <w:tc>
+          <w:tcPr>
+            <w:tcW w:w="1617" w:type="dxa"/>
+          </w:tcPr>
+          <w:p>
+            <w:pPr>
+              <w:spacing w:before="40" w:after="40"/>
+              <w:rPr>
+                <w:lang w:val="en-US"/>
+              </w:rPr>
+            </w:pPr>
+            <w:r>
+              <w:rPr>
+                <w:lang w:val="en-US"/>
+              </w:rPr>
+              <w:t>&lt;</w:t>
+            </w:r>
+            <w:proofErr w:type="spellStart"/>
+            <w:r>
+              <w:rPr>
+                <w:color w:val="0070C0"/>
+                <w:lang w:val="en-US"/>
+              </w:rPr>
+              <w:t>bibl</w:t>
+            </w:r>
+            <w:proofErr w:type="spellEnd"/>
+            <w:r>
+              <w:rPr>
+                <w:lang w:val="en-US"/>
+              </w:rPr>
+              <w:t>&gt;</w:t>
+            </w:r>
+          </w:p>
+        </w:tc>
+        <w:tc>
+          <w:tcPr>
+            <w:tcW w:w="1309" w:type="dxa"/>
+          </w:tcPr>
+          <w:p>
+            <w:pPr>
+              <w:spacing w:before="40" w:after="40"/>
+              <w:rPr>
+                <w:lang w:val="en-US"/>
+              </w:rPr>
+            </w:pPr>
+            <w:r>
+              <w:rPr>
+                <w:lang w:val="en-US"/>
+              </w:rPr>
+              <w:t>"</w:t>
+            </w:r>
+            <w:r>
+              <w:rPr>
+                <w:b/>
+                <w:bCs/>
+                <w:lang w:val="en-US"/>
+              </w:rPr>
+              <w:t>id</w:t>
+            </w:r>
+            <w:r>
+              <w:rPr>
+                <w:lang w:val="en-US"/>
+              </w:rPr>
+              <w:t>" attribute</w:t>
+            </w:r>
+          </w:p>
+        </w:tc>
+        <w:tc>
+          <w:tcPr>
+            <w:tcW w:w="3712" w:type="dxa"/>
+          </w:tcPr>
+          <w:p>
+            <w:pPr>
+              <w:spacing w:before="40" w:after="40"/>
+              <w:rPr>
+                <w:lang w:val="en-US"/>
+              </w:rPr>
+            </w:pPr>
+            <w:r>
+              <w:rPr>
+                <w:b/>
+                <w:bCs/>
+                <w:lang w:val="en-US"/>
+              </w:rPr>
+              <w:t>[</w:t>
+            </w:r>
+            <w:proofErr w:type="spellStart"/>
+            <w:r>
+              <w:rPr>
                 <w:i/>
                 <w:iCs/>
                 <w:lang w:val="en-US"/>
               </w:rPr>
-              <w:t>link text</w:t>
-            </w:r>
-            <w:r>
-              <w:rPr>
-                <w:lang w:val="en-US"/>
-              </w:rPr>
-              <w:t>.</w:t>
+              <w:t>key_value</w:t>
+            </w:r>
+            <w:proofErr w:type="spellEnd"/>
+            <w:r>
+              <w:rPr>
+                <w:b/>
+                <w:bCs/>
+                <w:lang w:val="en-US"/>
+              </w:rPr>
+              <w:t>]</w:t>
+            </w:r>
+            <w:r>
+              <w:rPr>
+                <w:lang w:val="en-US"/>
+              </w:rPr>
+              <w:t>, where</w:t>
+            </w:r>
+            <w:r>
+              <w:rPr>
+                <w:lang w:val="en-US"/>
+              </w:rPr>
+              <w:t xml:space="preserve"> </w:t>
+            </w:r>
+            <w:proofErr w:type="spellStart"/>
+            <w:r>
+              <w:rPr>
+                <w:i/>
+                <w:iCs/>
+                <w:lang w:val="en-US"/>
+              </w:rPr>
+              <w:t>key_value</w:t>
+            </w:r>
+            <w:proofErr w:type="spellEnd"/>
+            <w:r>
+              <w:rPr>
+                <w:lang w:val="en-US"/>
+              </w:rPr>
+              <w:t xml:space="preserve"> is</w:t>
+            </w:r>
+            <w:r>
+              <w:rPr>
+                <w:lang w:val="en-US"/>
+              </w:rPr>
+              <w:t xml:space="preserve"> the value of the </w:t>
+            </w:r>
+            <w:r>
+              <w:rPr>
+                <w:b/>
+                <w:bCs/>
+                <w:lang w:val="en-US"/>
+              </w:rPr>
+              <w:t>key</w:t>
+            </w:r>
+            <w:r>
+              <w:rPr>
+                <w:lang w:val="en-US"/>
+              </w:rPr>
+              <w:t xml:space="preserve"> attribute on the &lt;</w:t>
+            </w:r>
+            <w:proofErr w:type="spellStart"/>
+            <w:r>
+              <w:rPr>
+                <w:color w:val="0070C0"/>
+                <w:lang w:val="en-US"/>
+              </w:rPr>
+              <w:t>bibl</w:t>
+            </w:r>
+            <w:proofErr w:type="spellEnd"/>
+            <w:r>
+              <w:rPr>
+                <w:lang w:val="en-US"/>
+              </w:rPr>
+              <w:t>&gt; element.</w:t>
             </w:r>
           </w:p>
         </w:tc>
@@ -1390,6 +1863,8 @@
               <w:spacing w:before="40" w:after="40"/>
               <w:jc w:val="center"/>
               <w:rPr>
+                <w:b/>
+                <w:bCs/>
                 <w:lang w:val="en-US"/>
               </w:rPr>
             </w:pPr>
@@ -1405,7 +1880,7 @@
       <w:tr>
         <w:tc>
           <w:tcPr>
-            <w:tcW w:w="1205" w:type="dxa"/>
+            <w:tcW w:w="1200" w:type="dxa"/>
           </w:tcPr>
           <w:p>
             <w:pPr>
@@ -1414,11 +1889,32 @@
                 <w:lang w:val="en-US"/>
               </w:rPr>
             </w:pPr>
+            <w:r>
+              <w:rPr>
+                <w:lang w:val="en-US"/>
+              </w:rPr>
+              <w:t>&lt;</w:t>
+            </w:r>
+            <w:proofErr w:type="spellStart"/>
+            <w:r>
+              <w:rPr>
+                <w:color w:val="0070C0"/>
+                <w:lang w:val="en-US"/>
+              </w:rPr>
+              <w:t>termref</w:t>
+            </w:r>
+            <w:proofErr w:type="spellEnd"/>
+            <w:r>
+              <w:rPr>
+                <w:lang w:val="en-US"/>
+              </w:rPr>
+              <w:t>&gt;</w:t>
+            </w:r>
           </w:p>
         </w:tc>
         <w:tc>
           <w:tcPr>
-            <w:tcW w:w="1475" w:type="dxa"/>
+            <w:tcW w:w="1620" w:type="dxa"/>
           </w:tcPr>
           <w:p>
             <w:pPr>
@@ -1427,11 +1923,31 @@
                 <w:lang w:val="en-US"/>
               </w:rPr>
             </w:pPr>
+            <w:r>
+              <w:rPr>
+                <w:lang w:val="en-US"/>
+              </w:rPr>
+              <w:t>"</w:t>
+            </w:r>
+            <w:r>
+              <w:rPr>
+                <w:b/>
+                <w:bCs/>
+                <w:lang w:val="en-US"/>
+              </w:rPr>
+              <w:t>def</w:t>
+            </w:r>
+            <w:r>
+              <w:rPr>
+                <w:lang w:val="en-US"/>
+              </w:rPr>
+              <w:t>" attribute</w:t>
+            </w:r>
           </w:p>
         </w:tc>
         <w:tc>
           <w:tcPr>
-            <w:tcW w:w="1669" w:type="dxa"/>
+            <w:tcW w:w="1617" w:type="dxa"/>
           </w:tcPr>
           <w:p>
             <w:pPr>
@@ -1446,13 +1962,29 @@
               </w:rPr>
               <w:t>&lt;</w:t>
             </w:r>
+            <w:proofErr w:type="spellStart"/>
             <w:r>
               <w:rPr>
                 <w:color w:val="0070C0"/>
                 <w:lang w:val="en-US"/>
               </w:rPr>
-              <w:t>note</w:t>
-            </w:r>
+              <w:t>term</w:t>
+            </w:r>
+            <w:r>
+              <w:rPr>
+                <w:color w:val="0070C0"/>
+                <w:lang w:val="en-US"/>
+              </w:rPr>
+              <w:t>d</w:t>
+            </w:r>
+            <w:r>
+              <w:rPr>
+                <w:color w:val="0070C0"/>
+                <w:lang w:val="en-US"/>
+              </w:rPr>
+              <w:t>ef</w:t>
+            </w:r>
+            <w:proofErr w:type="spellEnd"/>
             <w:r>
               <w:rPr>
                 <w:lang w:val="en-US"/>
@@ -1463,7 +1995,7 @@
         </w:tc>
         <w:tc>
           <w:tcPr>
-            <w:tcW w:w="1321" w:type="dxa"/>
+            <w:tcW w:w="1309" w:type="dxa"/>
           </w:tcPr>
           <w:p>
             <w:pPr>
@@ -1496,47 +2028,71 @@
         </w:tc>
         <w:tc>
           <w:tcPr>
-            <w:tcW w:w="3788" w:type="dxa"/>
+            <w:tcW w:w="3712" w:type="dxa"/>
           </w:tcPr>
           <w:p>
             <w:pPr>
               <w:spacing w:before="40" w:after="40"/>
               <w:rPr>
+                <w:lang w:val="en-US"/>
+              </w:rPr>
+            </w:pPr>
+            <w:r>
+              <w:rPr>
+                <w:lang w:val="en-US"/>
+              </w:rPr>
+              <w:t xml:space="preserve">The </w:t>
+            </w:r>
+            <w:r>
+              <w:rPr>
+                <w:lang w:val="en-US"/>
+              </w:rPr>
+              <w:t>&lt;</w:t>
+            </w:r>
+            <w:proofErr w:type="spellStart"/>
+            <w:r>
+              <w:rPr>
+                <w:color w:val="0070C0"/>
+                <w:lang w:val="en-US"/>
+              </w:rPr>
+              <w:t>termref</w:t>
+            </w:r>
+            <w:proofErr w:type="spellEnd"/>
+            <w:r>
+              <w:rPr>
+                <w:lang w:val="en-US"/>
+              </w:rPr>
+              <w:t xml:space="preserve">&gt; element's inner </w:t>
+            </w:r>
+            <w:r>
+              <w:rPr>
+                <w:i/>
+                <w:iCs/>
+                <w:lang w:val="en-US"/>
+              </w:rPr>
+              <w:t>text</w:t>
+            </w:r>
+            <w:r>
+              <w:rPr>
+                <w:lang w:val="en-US"/>
+              </w:rPr>
+              <w:t xml:space="preserve"> is the </w:t>
+            </w:r>
+            <w:r>
+              <w:rPr>
                 <w:b/>
                 <w:bCs/>
-                <w:lang w:val="en-US"/>
-              </w:rPr>
-            </w:pPr>
-            <w:r>
-              <w:rPr>
-                <w:lang w:val="en-US"/>
-              </w:rPr>
-              <w:t>The target paragraph's section number (e.g., §</w:t>
-            </w:r>
-            <w:r>
-              <w:rPr>
-                <w:lang w:val="en-US"/>
-              </w:rPr>
-              <w:t>3.4.6</w:t>
-            </w:r>
-            <w:r>
-              <w:rPr>
-                <w:lang w:val="en-US"/>
-              </w:rPr>
-              <w:t xml:space="preserve">). This is </w:t>
-            </w:r>
-            <w:r>
-              <w:rPr>
-                <w:u w:val="single"/>
-                <w:lang w:val="en-US"/>
-              </w:rPr>
-              <w:t>not</w:t>
-            </w:r>
-            <w:r>
-              <w:rPr>
-                <w:lang w:val="en-US"/>
-              </w:rPr>
-              <w:t xml:space="preserve"> in the XML text.</w:t>
+                <w:i/>
+                <w:iCs/>
+                <w:lang w:val="en-US"/>
+              </w:rPr>
+              <w:t>link text</w:t>
+            </w:r>
+            <w:r>
+              <w:rPr>
+                <w:lang w:val="en-US"/>
+              </w:rPr>
+              <w:t>.</w:t>
             </w:r>
           </w:p>
         </w:tc>
@@ -1549,268 +2105,14 @@
               <w:spacing w:before="40" w:after="40"/>
               <w:jc w:val="center"/>
               <w:rPr>
-                <w:b/>
-                <w:bCs/>
                 <w:lang w:val="en-US"/>
               </w:rPr>
             </w:pPr>
-          </w:p>
-        </w:tc>
-      </w:tr>
-      <w:tr>
-        <w:tc>
-          <w:tcPr>
-            <w:tcW w:w="1205" w:type="dxa"/>
-          </w:tcPr>
-          <w:p>
-            <w:pPr>
-              <w:spacing w:before="40" w:after="40"/>
-              <w:rPr>
-                <w:lang w:val="en-US"/>
-              </w:rPr>
-            </w:pPr>
-            <w:r>
-              <w:rPr>
-                <w:lang w:val="en-US"/>
-              </w:rPr>
-              <w:t>&lt;</w:t>
-            </w:r>
-            <w:r>
-              <w:rPr>
-                <w:color w:val="0070C0"/>
-                <w:lang w:val="en-US"/>
-              </w:rPr>
-              <w:t>bibref</w:t>
-            </w:r>
-            <w:r>
-              <w:rPr>
-                <w:lang w:val="en-US"/>
-              </w:rPr>
-              <w:t>&gt;</w:t>
-            </w:r>
-          </w:p>
-        </w:tc>
-        <w:tc>
-          <w:tcPr>
-            <w:tcW w:w="1475" w:type="dxa"/>
-          </w:tcPr>
-          <w:p>
-            <w:pPr>
-              <w:spacing w:before="40" w:after="40"/>
-              <w:rPr>
-                <w:lang w:val="en-US"/>
-              </w:rPr>
-            </w:pPr>
-            <w:r>
-              <w:rPr>
-                <w:lang w:val="en-US"/>
-              </w:rPr>
-              <w:t>"</w:t>
-            </w:r>
-            <w:r>
-              <w:rPr>
-                <w:b/>
-                <w:bCs/>
-                <w:lang w:val="en-US"/>
-              </w:rPr>
-              <w:t>ref</w:t>
-            </w:r>
-            <w:r>
-              <w:rPr>
-                <w:lang w:val="en-US"/>
-              </w:rPr>
-              <w:t>" attribute</w:t>
-            </w:r>
-          </w:p>
-        </w:tc>
-        <w:tc>
-          <w:tcPr>
-            <w:tcW w:w="1669" w:type="dxa"/>
-          </w:tcPr>
-          <w:p>
-            <w:pPr>
-              <w:spacing w:before="40" w:after="40"/>
-              <w:rPr>
-                <w:lang w:val="en-US"/>
-              </w:rPr>
-            </w:pPr>
-            <w:r>
-              <w:rPr>
-                <w:lang w:val="en-US"/>
-              </w:rPr>
-              <w:t>&lt;</w:t>
-            </w:r>
-            <w:proofErr w:type="spellStart"/>
-            <w:r>
-              <w:rPr>
-                <w:color w:val="0070C0"/>
-                <w:lang w:val="en-US"/>
-              </w:rPr>
-              <w:t>bibl</w:t>
-            </w:r>
-            <w:proofErr w:type="spellEnd"/>
-            <w:r>
-              <w:rPr>
-                <w:lang w:val="en-US"/>
-              </w:rPr>
-              <w:t>&gt;</w:t>
-            </w:r>
-          </w:p>
-        </w:tc>
-        <w:tc>
-          <w:tcPr>
-            <w:tcW w:w="1321" w:type="dxa"/>
-          </w:tcPr>
-          <w:p>
-            <w:pPr>
-              <w:spacing w:before="40" w:after="40"/>
-              <w:rPr>
-                <w:lang w:val="en-US"/>
-              </w:rPr>
-            </w:pPr>
-            <w:r>
-              <w:rPr>
-                <w:lang w:val="en-US"/>
-              </w:rPr>
-              <w:t>"</w:t>
-            </w:r>
-            <w:r>
-              <w:rPr>
-                <w:b/>
-                <w:bCs/>
-                <w:lang w:val="en-US"/>
-              </w:rPr>
-              <w:t>id</w:t>
-            </w:r>
-            <w:r>
-              <w:rPr>
-                <w:lang w:val="en-US"/>
-              </w:rPr>
-              <w:t>" attribute</w:t>
-            </w:r>
-          </w:p>
-        </w:tc>
-        <w:tc>
-          <w:tcPr>
-            <w:tcW w:w="3788" w:type="dxa"/>
-          </w:tcPr>
-          <w:p>
-            <w:pPr>
-              <w:spacing w:before="40" w:after="40"/>
-              <w:rPr>
-                <w:lang w:val="en-US"/>
-              </w:rPr>
-            </w:pPr>
-            <w:r>
-              <w:rPr>
-                <w:b/>
-                <w:bCs/>
-                <w:lang w:val="en-US"/>
-              </w:rPr>
-              <w:t>[</w:t>
-            </w:r>
-            <w:proofErr w:type="spellStart"/>
-            <w:r>
-              <w:rPr>
-                <w:i/>
-                <w:iCs/>
-                <w:lang w:val="en-US"/>
-              </w:rPr>
-              <w:t>key_value</w:t>
-            </w:r>
-            <w:proofErr w:type="spellEnd"/>
-            <w:r>
-              <w:rPr>
-                <w:b/>
-                <w:bCs/>
-                <w:lang w:val="en-US"/>
-              </w:rPr>
-              <w:t>]</w:t>
-            </w:r>
-            <w:r>
-              <w:rPr>
-                <w:lang w:val="en-US"/>
-              </w:rPr>
-              <w:t>, where</w:t>
-            </w:r>
-            <w:r>
-              <w:rPr>
-                <w:lang w:val="en-US"/>
-              </w:rPr>
-              <w:t xml:space="preserve"> </w:t>
-            </w:r>
-            <w:proofErr w:type="spellStart"/>
-            <w:r>
-              <w:rPr>
-                <w:i/>
-                <w:iCs/>
-                <w:lang w:val="en-US"/>
-              </w:rPr>
-              <w:t>key_value</w:t>
-            </w:r>
-            <w:proofErr w:type="spellEnd"/>
-            <w:r>
-              <w:rPr>
-                <w:lang w:val="en-US"/>
-              </w:rPr>
-              <w:t xml:space="preserve"> is</w:t>
-            </w:r>
-            <w:r>
-              <w:rPr>
-                <w:lang w:val="en-US"/>
-              </w:rPr>
-              <w:t xml:space="preserve"> the value of the </w:t>
-            </w:r>
-            <w:r>
-              <w:rPr>
-                <w:b/>
-                <w:bCs/>
-                <w:lang w:val="en-US"/>
-              </w:rPr>
-              <w:t>key</w:t>
-            </w:r>
-            <w:r>
-              <w:rPr>
-                <w:lang w:val="en-US"/>
-              </w:rPr>
-              <w:t xml:space="preserve"> attribute on the &lt;</w:t>
-            </w:r>
-            <w:proofErr w:type="spellStart"/>
-            <w:r>
-              <w:rPr>
-                <w:color w:val="0070C0"/>
-                <w:lang w:val="en-US"/>
-              </w:rPr>
-              <w:t>bibl</w:t>
-            </w:r>
-            <w:proofErr w:type="spellEnd"/>
-            <w:r>
-              <w:rPr>
-                <w:lang w:val="en-US"/>
-              </w:rPr>
-              <w:t>&gt; element.</w:t>
-            </w:r>
-          </w:p>
-        </w:tc>
-        <w:tc>
-          <w:tcPr>
-            <w:tcW w:w="606" w:type="dxa"/>
-          </w:tcPr>
-          <w:p>
-            <w:pPr>
-              <w:spacing w:before="40" w:after="40"/>
-              <w:jc w:val="center"/>
-              <w:rPr>
-                <w:b/>
-                <w:bCs/>
-                <w:lang w:val="en-US"/>
-              </w:rPr>
-            </w:pPr>
-            <w:r>
-              <w:rPr>
-                <w:lang w:val="en-US"/>
-              </w:rPr>
-              <w:t>Yes</w:t>
+            <w:r>
+              <w:rPr>
+                <w:lang w:val="en-US"/>
+              </w:rPr>
+              <w:t>No</w:t>
             </w:r>
           </w:p>
         </w:tc>
@@ -1819,22 +2121,6 @@
     <w:p>
       <w:pPr>
         <w:rPr>
-          <w:lang w:val="en-US"/>
-        </w:rPr>
-      </w:pPr>
-      <w:r>
-        <w:rPr>
-          <w:lang w:val="en-US"/>
-        </w:rPr>
-        <w:t>xxx</w:t>
-      </w:r>
-    </w:p>
-    <w:p>
-      <w:pPr>
-        <w:rPr>
-          <w:b/>
-          <w:bCs/>
-          <w:color w:val="C00000"/>
           <w:lang w:val="en-US"/>
         </w:rPr>
       </w:pPr>
@@ -1845,15 +2131,73 @@
           <w:color w:val="C00000"/>
           <w:lang w:val="en-US"/>
         </w:rPr>
-        <w:t>TBD: enforcing bookmark rules, who/where ?</w:t>
+        <w:t>(*)</w:t>
+      </w:r>
+      <w:r>
+        <w:rPr>
+          <w:b/>
+          <w:bCs/>
+          <w:color w:val="C00000"/>
+          <w:lang w:val="en-US"/>
+        </w:rPr>
+        <w:t xml:space="preserve"> </w:t>
+      </w:r>
+      <w:r>
+        <w:rPr>
+          <w:lang w:val="en-US"/>
+        </w:rPr>
+        <w:t>Note that if we do want to use the section number as link text, we will need info from the target.</w:t>
       </w:r>
     </w:p>
     <w:p>
       <w:pPr>
         <w:rPr>
+          <w:b/>
+          <w:bCs/>
+          <w:color w:val="C00000"/>
           <w:lang w:val="en-US"/>
         </w:rPr>
       </w:pPr>
+      <w:r>
+        <w:rPr>
+          <w:b/>
+          <w:bCs/>
+          <w:color w:val="C00000"/>
+          <w:lang w:val="en-US"/>
+        </w:rPr>
+        <w:t>TBD: enforcing bookmark</w:t>
+      </w:r>
+      <w:r>
+        <w:rPr>
+          <w:b/>
+          <w:bCs/>
+          <w:color w:val="C00000"/>
+          <w:lang w:val="en-US"/>
+        </w:rPr>
+        <w:t xml:space="preserve"> name</w:t>
+      </w:r>
+      <w:r>
+        <w:rPr>
+          <w:b/>
+          <w:bCs/>
+          <w:color w:val="C00000"/>
+          <w:lang w:val="en-US"/>
+        </w:rPr>
+        <w:t xml:space="preserve"> rules, who/where ?</w:t>
+      </w:r>
+    </w:p>
+    <w:p>
+      <w:pPr>
+        <w:rPr>
+          <w:lang w:val="en-US"/>
+        </w:rPr>
+      </w:pPr>
+      <w:r>
+        <w:rPr>
+          <w:lang w:val="en-US"/>
+        </w:rPr>
+        <w:t>xx</w:t>
+      </w:r>
     </w:p>
     <w:sectPr>
       <w:pgSz w:w="11906" w:h="16838"/>

</xml_diff>